<commit_message>
excel to word 2
</commit_message>
<xml_diff>
--- a/output_word_files/SYJC_2023-2024_term1_all_months.docx
+++ b/output_word_files/SYJC_2023-2024_term1_all_months.docx
@@ -23,7 +23,7 @@
           <w:lang w:eastAsia="en-US"/>
         </w:rPr>
         <w:drawing>
-          <wp:inline distT="0" distB="0" distL="0" distR="0" wp14:anchorId="35B43ECB" wp14:editId="5ED9D3E7">
+          <wp:inline distT="0" distB="0" distL="0" distR="0" wp14:anchorId="5FED1A96" wp14:editId="2621C549">
             <wp:extent cx="1202060" cy="886484"/>
             <wp:effectExtent l="0" t="0" r="0" b="8890"/>
             <wp:docPr id="344335612" name="Picture 1"/>
@@ -601,7 +601,7 @@
           </w:tcPr>
           <w:p>
             <w:r>
-              <w:t>+0</w:t>
+              <w:t>0</w:t>
             </w:r>
           </w:p>
         </w:tc>
@@ -686,7 +686,7 @@
           </w:tcPr>
           <w:p>
             <w:r>
-              <w:t>+0</w:t>
+              <w:t>0</w:t>
             </w:r>
           </w:p>
         </w:tc>
@@ -771,7 +771,7 @@
           </w:tcPr>
           <w:p>
             <w:r>
-              <w:t>+0</w:t>
+              <w:t>0</w:t>
             </w:r>
           </w:p>
         </w:tc>
@@ -856,7 +856,7 @@
           </w:tcPr>
           <w:p>
             <w:r>
-              <w:t>+0</w:t>
+              <w:t>0</w:t>
             </w:r>
           </w:p>
         </w:tc>
@@ -941,7 +941,7 @@
           </w:tcPr>
           <w:p>
             <w:r>
-              <w:t>+0</w:t>
+              <w:t>0</w:t>
             </w:r>
           </w:p>
         </w:tc>
@@ -1026,7 +1026,7 @@
           </w:tcPr>
           <w:p>
             <w:r>
-              <w:t>+0</w:t>
+              <w:t>0</w:t>
             </w:r>
           </w:p>
         </w:tc>
@@ -1111,7 +1111,7 @@
           </w:tcPr>
           <w:p>
             <w:r>
-              <w:t>+0</w:t>
+              <w:t>0</w:t>
             </w:r>
           </w:p>
         </w:tc>
@@ -1179,7 +1179,7 @@
         <mc:AlternateContent>
           <mc:Choice Requires="wpi">
             <w:drawing>
-              <wp:anchor distT="7977" distB="7657" distL="122273" distR="121954" simplePos="0" relativeHeight="251716608" behindDoc="1" locked="0" layoutInCell="1" allowOverlap="1" wp14:anchorId="65A31CCF" wp14:editId="3D950D83">
+              <wp:anchor distT="7977" distB="7657" distL="122273" distR="121954" simplePos="0" relativeHeight="251716608" behindDoc="1" locked="0" layoutInCell="1" allowOverlap="1" wp14:anchorId="789A3E5C" wp14:editId="50573C24">
                 <wp:simplePos x="0" y="0"/>
                 <wp:positionH relativeFrom="column">
                   <wp:posOffset>1118716</wp:posOffset>
@@ -1283,10 +1283,10 @@
           <w:lang w:eastAsia="en-US"/>
         </w:rPr>
         <w:drawing>
-          <wp:inline distT="0" distB="0" distL="0" distR="0" wp14:anchorId="47793582" wp14:editId="10069EE9">
+          <wp:inline distT="0" distB="0" distL="0" distR="0" wp14:anchorId="5EBAF1B8" wp14:editId="44D804FF">
             <wp:extent cx="1202060" cy="886484"/>
             <wp:effectExtent l="0" t="0" r="0" b="8890"/>
-            <wp:docPr id="613632972" name="Picture 1"/>
+            <wp:docPr id="367693117" name="Picture 1"/>
             <wp:cNvGraphicFramePr>
               <a:graphicFrameLocks xmlns:a="http://schemas.openxmlformats.org/drawingml/2006/main" noChangeAspect="1"/>
             </wp:cNvGraphicFramePr>
@@ -1825,7 +1825,7 @@
           </w:tcPr>
           <w:p>
             <w:r>
-              <w:t>+0</w:t>
+              <w:t>0</w:t>
             </w:r>
           </w:p>
         </w:tc>
@@ -1910,7 +1910,7 @@
           </w:tcPr>
           <w:p>
             <w:r>
-              <w:t>+0</w:t>
+              <w:t>0</w:t>
             </w:r>
           </w:p>
         </w:tc>
@@ -1995,7 +1995,7 @@
           </w:tcPr>
           <w:p>
             <w:r>
-              <w:t>+0</w:t>
+              <w:t>0</w:t>
             </w:r>
           </w:p>
         </w:tc>
@@ -2080,7 +2080,7 @@
           </w:tcPr>
           <w:p>
             <w:r>
-              <w:t>+0</w:t>
+              <w:t>0</w:t>
             </w:r>
           </w:p>
         </w:tc>
@@ -2165,7 +2165,7 @@
           </w:tcPr>
           <w:p>
             <w:r>
-              <w:t>+0</w:t>
+              <w:t>0</w:t>
             </w:r>
           </w:p>
         </w:tc>
@@ -2250,7 +2250,7 @@
           </w:tcPr>
           <w:p>
             <w:r>
-              <w:t>+0</w:t>
+              <w:t>0</w:t>
             </w:r>
           </w:p>
         </w:tc>
@@ -2335,7 +2335,7 @@
           </w:tcPr>
           <w:p>
             <w:r>
-              <w:t>+0</w:t>
+              <w:t>0</w:t>
             </w:r>
           </w:p>
         </w:tc>
@@ -2400,7 +2400,7 @@
         <mc:AlternateContent>
           <mc:Choice Requires="wpi">
             <w:drawing>
-              <wp:anchor distT="7977" distB="7657" distL="122273" distR="121954" simplePos="0" relativeHeight="251718656" behindDoc="1" locked="0" layoutInCell="1" allowOverlap="1" wp14:anchorId="690B0C96" wp14:editId="67EEBC51">
+              <wp:anchor distT="7977" distB="7657" distL="122273" distR="121954" simplePos="0" relativeHeight="251718656" behindDoc="1" locked="0" layoutInCell="1" allowOverlap="1" wp14:anchorId="2E448CB8" wp14:editId="16D73FC5">
                 <wp:simplePos x="0" y="0"/>
                 <wp:positionH relativeFrom="column">
                   <wp:posOffset>1118716</wp:posOffset>
@@ -2411,7 +2411,7 @@
                 <wp:extent cx="447349" cy="619759"/>
                 <wp:effectExtent l="28257" t="47943" r="38418" b="57467"/>
                 <wp:wrapNone/>
-                <wp:docPr id="1453895222" name="Ink 1453895222"/>
+                <wp:docPr id="856336292" name="Ink 856336292"/>
                 <wp:cNvGraphicFramePr>
                   <a:graphicFrameLocks xmlns:a="http://schemas.openxmlformats.org/drawingml/2006/main" noChangeAspect="1"/>
                 </wp:cNvGraphicFramePr>
@@ -2441,7 +2441,7 @@
           </mc:Choice>
           <mc:Fallback>
             <w:pict>
-              <v:shapetype w14:anchorId="565A3908" id="_x0000_t75" coordsize="21600,21600" o:spt="75" o:preferrelative="t" path="m@4@5l@4@11@9@11@9@5xe" filled="f" stroked="f">
+              <v:shapetype w14:anchorId="5AA4CEE4" id="_x0000_t75" coordsize="21600,21600" o:spt="75" o:preferrelative="t" path="m@4@5l@4@11@9@11@9@5xe" filled="f" stroked="f">
                 <v:stroke joinstyle="miter"/>
                 <v:formulas>
                   <v:f eqn="if lineDrawn pixelLineWidth 0"/>
@@ -2460,7 +2460,7 @@
                 <v:path o:extrusionok="f" gradientshapeok="t" o:connecttype="rect"/>
                 <o:lock v:ext="edit" aspectratio="t"/>
               </v:shapetype>
-              <v:shape id="Ink 1453895222" o:spid="_x0000_s1026" type="#_x0000_t75" style="position:absolute;margin-left:87.4pt;margin-top:-23.05pt;width:36.6pt;height:50.25pt;rotation:90;z-index:-251597824;visibility:visible;mso-wrap-style:square;mso-width-percent:0;mso-height-percent:0;mso-wrap-distance-left:3.39647mm;mso-wrap-distance-top:.22158mm;mso-wrap-distance-right:3.38761mm;mso-wrap-distance-bottom:.21269mm;mso-position-horizontal:absolute;mso-position-horizontal-relative:text;mso-position-vertical:absolute;mso-position-vertical-relative:text;mso-width-percent:0;mso-height-percent:0;mso-width-relative:margin;mso-height-relative:page" o:gfxdata="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">
+              <v:shape id="Ink 856336292" o:spid="_x0000_s1026" type="#_x0000_t75" style="position:absolute;margin-left:87.4pt;margin-top:-23.05pt;width:36.6pt;height:50.25pt;rotation:90;z-index:-251597824;visibility:visible;mso-wrap-style:square;mso-width-percent:0;mso-height-percent:0;mso-wrap-distance-left:3.39647mm;mso-wrap-distance-top:.22158mm;mso-wrap-distance-right:3.38761mm;mso-wrap-distance-bottom:.21269mm;mso-position-horizontal:absolute;mso-position-horizontal-relative:text;mso-position-vertical:absolute;mso-position-vertical-relative:text;mso-width-percent:0;mso-height-percent:0;mso-width-relative:margin;mso-height-relative:page" o:gfxdata="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">
                 <v:imagedata r:id="rId13" o:title=""/>
               </v:shape>
             </w:pict>
@@ -2505,10 +2505,10 @@
           <w:lang w:eastAsia="en-US"/>
         </w:rPr>
         <w:drawing>
-          <wp:inline distT="0" distB="0" distL="0" distR="0" wp14:anchorId="380E3FB7" wp14:editId="15AF2D4B">
+          <wp:inline distT="0" distB="0" distL="0" distR="0" wp14:anchorId="339BDFFB" wp14:editId="7DEC700E">
             <wp:extent cx="1202060" cy="886484"/>
             <wp:effectExtent l="0" t="0" r="0" b="8890"/>
-            <wp:docPr id="588013994" name="Picture 1"/>
+            <wp:docPr id="1759790864" name="Picture 1"/>
             <wp:cNvGraphicFramePr>
               <a:graphicFrameLocks xmlns:a="http://schemas.openxmlformats.org/drawingml/2006/main" noChangeAspect="1"/>
             </wp:cNvGraphicFramePr>
@@ -3047,7 +3047,7 @@
           </w:tcPr>
           <w:p>
             <w:r>
-              <w:t>+0</w:t>
+              <w:t>0</w:t>
             </w:r>
           </w:p>
         </w:tc>
@@ -3132,7 +3132,7 @@
           </w:tcPr>
           <w:p>
             <w:r>
-              <w:t>+0</w:t>
+              <w:t>0</w:t>
             </w:r>
           </w:p>
         </w:tc>
@@ -3217,7 +3217,7 @@
           </w:tcPr>
           <w:p>
             <w:r>
-              <w:t>+0</w:t>
+              <w:t>0</w:t>
             </w:r>
           </w:p>
         </w:tc>
@@ -3302,7 +3302,7 @@
           </w:tcPr>
           <w:p>
             <w:r>
-              <w:t>+0</w:t>
+              <w:t>0</w:t>
             </w:r>
           </w:p>
         </w:tc>
@@ -3387,7 +3387,7 @@
           </w:tcPr>
           <w:p>
             <w:r>
-              <w:t>+0</w:t>
+              <w:t>0</w:t>
             </w:r>
           </w:p>
         </w:tc>
@@ -3472,7 +3472,7 @@
           </w:tcPr>
           <w:p>
             <w:r>
-              <w:t>+0</w:t>
+              <w:t>0</w:t>
             </w:r>
           </w:p>
         </w:tc>
@@ -3557,7 +3557,7 @@
           </w:tcPr>
           <w:p>
             <w:r>
-              <w:t>+0</w:t>
+              <w:t>0</w:t>
             </w:r>
           </w:p>
         </w:tc>
@@ -3622,7 +3622,7 @@
         <mc:AlternateContent>
           <mc:Choice Requires="wpi">
             <w:drawing>
-              <wp:anchor distT="7977" distB="7657" distL="122273" distR="121954" simplePos="0" relativeHeight="251720704" behindDoc="1" locked="0" layoutInCell="1" allowOverlap="1" wp14:anchorId="7C69599A" wp14:editId="709F7476">
+              <wp:anchor distT="7977" distB="7657" distL="122273" distR="121954" simplePos="0" relativeHeight="251720704" behindDoc="1" locked="0" layoutInCell="1" allowOverlap="1" wp14:anchorId="7293BB0D" wp14:editId="287BC634">
                 <wp:simplePos x="0" y="0"/>
                 <wp:positionH relativeFrom="column">
                   <wp:posOffset>1118716</wp:posOffset>
@@ -3633,7 +3633,7 @@
                 <wp:extent cx="447349" cy="619759"/>
                 <wp:effectExtent l="28257" t="47943" r="38418" b="57467"/>
                 <wp:wrapNone/>
-                <wp:docPr id="322206039" name="Ink 322206039"/>
+                <wp:docPr id="348632532" name="Ink 348632532"/>
                 <wp:cNvGraphicFramePr>
                   <a:graphicFrameLocks xmlns:a="http://schemas.openxmlformats.org/drawingml/2006/main" noChangeAspect="1"/>
                 </wp:cNvGraphicFramePr>
@@ -3663,7 +3663,7 @@
           </mc:Choice>
           <mc:Fallback>
             <w:pict>
-              <v:shape w14:anchorId="0F487C3F" id="Ink 322206039" o:spid="_x0000_s1026" type="#_x0000_t75" style="position:absolute;margin-left:87.4pt;margin-top:-23.05pt;width:36.6pt;height:50.25pt;rotation:90;z-index:-251595776;visibility:visible;mso-wrap-style:square;mso-width-percent:0;mso-height-percent:0;mso-wrap-distance-left:3.39647mm;mso-wrap-distance-top:.22158mm;mso-wrap-distance-right:3.38761mm;mso-wrap-distance-bottom:.21269mm;mso-position-horizontal:absolute;mso-position-horizontal-relative:text;mso-position-vertical:absolute;mso-position-vertical-relative:text;mso-width-percent:0;mso-height-percent:0;mso-width-relative:margin;mso-height-relative:page" o:gfxdata="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">
+              <v:shape w14:anchorId="7F1EE0B4" id="Ink 348632532" o:spid="_x0000_s1026" type="#_x0000_t75" style="position:absolute;margin-left:87.4pt;margin-top:-23.05pt;width:36.6pt;height:50.25pt;rotation:90;z-index:-251595776;visibility:visible;mso-wrap-style:square;mso-width-percent:0;mso-height-percent:0;mso-wrap-distance-left:3.39647mm;mso-wrap-distance-top:.22158mm;mso-wrap-distance-right:3.38761mm;mso-wrap-distance-bottom:.21269mm;mso-position-horizontal:absolute;mso-position-horizontal-relative:text;mso-position-vertical:absolute;mso-position-vertical-relative:text;mso-width-percent:0;mso-height-percent:0;mso-width-relative:margin;mso-height-relative:page" o:gfxdata="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">
                 <v:imagedata r:id="rId13" o:title=""/>
               </v:shape>
             </w:pict>
@@ -3708,10 +3708,10 @@
           <w:lang w:eastAsia="en-US"/>
         </w:rPr>
         <w:drawing>
-          <wp:inline distT="0" distB="0" distL="0" distR="0" wp14:anchorId="6C1205F4" wp14:editId="0A7B40F4">
+          <wp:inline distT="0" distB="0" distL="0" distR="0" wp14:anchorId="73E0A788" wp14:editId="0C8801E6">
             <wp:extent cx="1202060" cy="886484"/>
             <wp:effectExtent l="0" t="0" r="0" b="8890"/>
-            <wp:docPr id="1713380682" name="Picture 1"/>
+            <wp:docPr id="203576127" name="Picture 1"/>
             <wp:cNvGraphicFramePr>
               <a:graphicFrameLocks xmlns:a="http://schemas.openxmlformats.org/drawingml/2006/main" noChangeAspect="1"/>
             </wp:cNvGraphicFramePr>
@@ -4250,7 +4250,7 @@
           </w:tcPr>
           <w:p>
             <w:r>
-              <w:t>+0</w:t>
+              <w:t>0</w:t>
             </w:r>
           </w:p>
         </w:tc>
@@ -4335,7 +4335,7 @@
           </w:tcPr>
           <w:p>
             <w:r>
-              <w:t>+0</w:t>
+              <w:t>0</w:t>
             </w:r>
           </w:p>
         </w:tc>
@@ -4420,7 +4420,7 @@
           </w:tcPr>
           <w:p>
             <w:r>
-              <w:t>+0</w:t>
+              <w:t>0</w:t>
             </w:r>
           </w:p>
         </w:tc>
@@ -4505,7 +4505,7 @@
           </w:tcPr>
           <w:p>
             <w:r>
-              <w:t>+0</w:t>
+              <w:t>0</w:t>
             </w:r>
           </w:p>
         </w:tc>
@@ -4590,7 +4590,7 @@
           </w:tcPr>
           <w:p>
             <w:r>
-              <w:t>+0</w:t>
+              <w:t>0</w:t>
             </w:r>
           </w:p>
         </w:tc>
@@ -4675,7 +4675,7 @@
           </w:tcPr>
           <w:p>
             <w:r>
-              <w:t>+0</w:t>
+              <w:t>0</w:t>
             </w:r>
           </w:p>
         </w:tc>
@@ -4760,7 +4760,7 @@
           </w:tcPr>
           <w:p>
             <w:r>
-              <w:t>+0</w:t>
+              <w:t>0</w:t>
             </w:r>
           </w:p>
         </w:tc>
@@ -4825,7 +4825,7 @@
         <mc:AlternateContent>
           <mc:Choice Requires="wpi">
             <w:drawing>
-              <wp:anchor distT="7977" distB="7657" distL="122273" distR="121954" simplePos="0" relativeHeight="251722752" behindDoc="1" locked="0" layoutInCell="1" allowOverlap="1" wp14:anchorId="357785EA" wp14:editId="45594177">
+              <wp:anchor distT="7977" distB="7657" distL="122273" distR="121954" simplePos="0" relativeHeight="251722752" behindDoc="1" locked="0" layoutInCell="1" allowOverlap="1" wp14:anchorId="58BD80D6" wp14:editId="790478FD">
                 <wp:simplePos x="0" y="0"/>
                 <wp:positionH relativeFrom="column">
                   <wp:posOffset>1118716</wp:posOffset>
@@ -4836,7 +4836,7 @@
                 <wp:extent cx="447349" cy="619759"/>
                 <wp:effectExtent l="28257" t="47943" r="38418" b="57467"/>
                 <wp:wrapNone/>
-                <wp:docPr id="69608538" name="Ink 69608538"/>
+                <wp:docPr id="1901517116" name="Ink 1901517116"/>
                 <wp:cNvGraphicFramePr>
                   <a:graphicFrameLocks xmlns:a="http://schemas.openxmlformats.org/drawingml/2006/main" noChangeAspect="1"/>
                 </wp:cNvGraphicFramePr>
@@ -4866,7 +4866,7 @@
           </mc:Choice>
           <mc:Fallback>
             <w:pict>
-              <v:shape w14:anchorId="4A3DC6A3" id="Ink 69608538" o:spid="_x0000_s1026" type="#_x0000_t75" style="position:absolute;margin-left:87.4pt;margin-top:-23.05pt;width:36.6pt;height:50.25pt;rotation:90;z-index:-251593728;visibility:visible;mso-wrap-style:square;mso-width-percent:0;mso-height-percent:0;mso-wrap-distance-left:3.39647mm;mso-wrap-distance-top:.22158mm;mso-wrap-distance-right:3.38761mm;mso-wrap-distance-bottom:.21269mm;mso-position-horizontal:absolute;mso-position-horizontal-relative:text;mso-position-vertical:absolute;mso-position-vertical-relative:text;mso-width-percent:0;mso-height-percent:0;mso-width-relative:margin;mso-height-relative:page" o:gfxdata="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">
+              <v:shape w14:anchorId="3F7C5DB2" id="Ink 1901517116" o:spid="_x0000_s1026" type="#_x0000_t75" style="position:absolute;margin-left:87.4pt;margin-top:-23.05pt;width:36.6pt;height:50.25pt;rotation:90;z-index:-251593728;visibility:visible;mso-wrap-style:square;mso-width-percent:0;mso-height-percent:0;mso-wrap-distance-left:3.39647mm;mso-wrap-distance-top:.22158mm;mso-wrap-distance-right:3.38761mm;mso-wrap-distance-bottom:.21269mm;mso-position-horizontal:absolute;mso-position-horizontal-relative:text;mso-position-vertical:absolute;mso-position-vertical-relative:text;mso-width-percent:0;mso-height-percent:0;mso-width-relative:margin;mso-height-relative:page" o:gfxdata="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">
                 <v:imagedata r:id="rId13" o:title=""/>
               </v:shape>
             </w:pict>
@@ -4911,10 +4911,10 @@
           <w:lang w:eastAsia="en-US"/>
         </w:rPr>
         <w:drawing>
-          <wp:inline distT="0" distB="0" distL="0" distR="0" wp14:anchorId="15EA4D61" wp14:editId="58A74DFD">
+          <wp:inline distT="0" distB="0" distL="0" distR="0" wp14:anchorId="2CEF60FF" wp14:editId="7668E16A">
             <wp:extent cx="1202060" cy="886484"/>
             <wp:effectExtent l="0" t="0" r="0" b="8890"/>
-            <wp:docPr id="351997975" name="Picture 1"/>
+            <wp:docPr id="1478980804" name="Picture 1"/>
             <wp:cNvGraphicFramePr>
               <a:graphicFrameLocks xmlns:a="http://schemas.openxmlformats.org/drawingml/2006/main" noChangeAspect="1"/>
             </wp:cNvGraphicFramePr>
@@ -5453,7 +5453,7 @@
           </w:tcPr>
           <w:p>
             <w:r>
-              <w:t>+0</w:t>
+              <w:t>0</w:t>
             </w:r>
           </w:p>
         </w:tc>
@@ -5538,7 +5538,7 @@
           </w:tcPr>
           <w:p>
             <w:r>
-              <w:t>+0</w:t>
+              <w:t>0</w:t>
             </w:r>
           </w:p>
         </w:tc>
@@ -5623,7 +5623,7 @@
           </w:tcPr>
           <w:p>
             <w:r>
-              <w:t>+0</w:t>
+              <w:t>0</w:t>
             </w:r>
           </w:p>
         </w:tc>
@@ -5708,7 +5708,7 @@
           </w:tcPr>
           <w:p>
             <w:r>
-              <w:t>+0</w:t>
+              <w:t>0</w:t>
             </w:r>
           </w:p>
         </w:tc>
@@ -5793,7 +5793,7 @@
           </w:tcPr>
           <w:p>
             <w:r>
-              <w:t>+0</w:t>
+              <w:t>0</w:t>
             </w:r>
           </w:p>
         </w:tc>
@@ -5878,7 +5878,7 @@
           </w:tcPr>
           <w:p>
             <w:r>
-              <w:t>+0</w:t>
+              <w:t>0</w:t>
             </w:r>
           </w:p>
         </w:tc>
@@ -5963,7 +5963,7 @@
           </w:tcPr>
           <w:p>
             <w:r>
-              <w:t>+0</w:t>
+              <w:t>0</w:t>
             </w:r>
           </w:p>
         </w:tc>
@@ -6028,7 +6028,7 @@
         <mc:AlternateContent>
           <mc:Choice Requires="wpi">
             <w:drawing>
-              <wp:anchor distT="7977" distB="7657" distL="122273" distR="121954" simplePos="0" relativeHeight="251724800" behindDoc="1" locked="0" layoutInCell="1" allowOverlap="1" wp14:anchorId="2567D541" wp14:editId="1B6CD923">
+              <wp:anchor distT="7977" distB="7657" distL="122273" distR="121954" simplePos="0" relativeHeight="251724800" behindDoc="1" locked="0" layoutInCell="1" allowOverlap="1" wp14:anchorId="309C83FD" wp14:editId="7F804AB6">
                 <wp:simplePos x="0" y="0"/>
                 <wp:positionH relativeFrom="column">
                   <wp:posOffset>1118716</wp:posOffset>
@@ -6039,7 +6039,7 @@
                 <wp:extent cx="447349" cy="619759"/>
                 <wp:effectExtent l="28257" t="47943" r="38418" b="57467"/>
                 <wp:wrapNone/>
-                <wp:docPr id="857792819" name="Ink 857792819"/>
+                <wp:docPr id="891451337" name="Ink 891451337"/>
                 <wp:cNvGraphicFramePr>
                   <a:graphicFrameLocks xmlns:a="http://schemas.openxmlformats.org/drawingml/2006/main" noChangeAspect="1"/>
                 </wp:cNvGraphicFramePr>
@@ -6069,7 +6069,7 @@
           </mc:Choice>
           <mc:Fallback>
             <w:pict>
-              <v:shape w14:anchorId="40DE58D8" id="Ink 857792819" o:spid="_x0000_s1026" type="#_x0000_t75" style="position:absolute;margin-left:87.4pt;margin-top:-23.05pt;width:36.6pt;height:50.25pt;rotation:90;z-index:-251591680;visibility:visible;mso-wrap-style:square;mso-width-percent:0;mso-height-percent:0;mso-wrap-distance-left:3.39647mm;mso-wrap-distance-top:.22158mm;mso-wrap-distance-right:3.38761mm;mso-wrap-distance-bottom:.21269mm;mso-position-horizontal:absolute;mso-position-horizontal-relative:text;mso-position-vertical:absolute;mso-position-vertical-relative:text;mso-width-percent:0;mso-height-percent:0;mso-width-relative:margin;mso-height-relative:page" o:gfxdata="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">
+              <v:shape w14:anchorId="79A48382" id="Ink 891451337" o:spid="_x0000_s1026" type="#_x0000_t75" style="position:absolute;margin-left:87.4pt;margin-top:-23.05pt;width:36.6pt;height:50.25pt;rotation:90;z-index:-251591680;visibility:visible;mso-wrap-style:square;mso-width-percent:0;mso-height-percent:0;mso-wrap-distance-left:3.39647mm;mso-wrap-distance-top:.22158mm;mso-wrap-distance-right:3.38761mm;mso-wrap-distance-bottom:.21269mm;mso-position-horizontal:absolute;mso-position-horizontal-relative:text;mso-position-vertical:absolute;mso-position-vertical-relative:text;mso-width-percent:0;mso-height-percent:0;mso-width-relative:margin;mso-height-relative:page" o:gfxdata="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">
                 <v:imagedata r:id="rId13" o:title=""/>
               </v:shape>
             </w:pict>
@@ -6113,10 +6113,10 @@
           <w:lang w:eastAsia="en-US"/>
         </w:rPr>
         <w:drawing>
-          <wp:inline distT="0" distB="0" distL="0" distR="0" wp14:anchorId="610B7F91" wp14:editId="1129BE69">
+          <wp:inline distT="0" distB="0" distL="0" distR="0" wp14:anchorId="65B7DDBC" wp14:editId="59C26982">
             <wp:extent cx="1202060" cy="886484"/>
             <wp:effectExtent l="0" t="0" r="0" b="8890"/>
-            <wp:docPr id="646976651" name="Picture 1"/>
+            <wp:docPr id="1470269380" name="Picture 1"/>
             <wp:cNvGraphicFramePr>
               <a:graphicFrameLocks xmlns:a="http://schemas.openxmlformats.org/drawingml/2006/main" noChangeAspect="1"/>
             </wp:cNvGraphicFramePr>
@@ -6287,7 +6287,7 @@
       </w:r>
       <w:r>
         <w:tab/>
-        <w:t>MONTH: TOTAL</w:t>
+        <w:t>MONTH: JUNE-OCT</w:t>
       </w:r>
     </w:p>
     <w:p>
@@ -6655,7 +6655,7 @@
           </w:tcPr>
           <w:p>
             <w:r>
-              <w:t>+0</w:t>
+              <w:t>0</w:t>
             </w:r>
           </w:p>
         </w:tc>
@@ -6740,7 +6740,7 @@
           </w:tcPr>
           <w:p>
             <w:r>
-              <w:t>+0</w:t>
+              <w:t>0</w:t>
             </w:r>
           </w:p>
         </w:tc>
@@ -6825,7 +6825,7 @@
           </w:tcPr>
           <w:p>
             <w:r>
-              <w:t>+0</w:t>
+              <w:t>0</w:t>
             </w:r>
           </w:p>
         </w:tc>
@@ -6910,7 +6910,7 @@
           </w:tcPr>
           <w:p>
             <w:r>
-              <w:t>+0</w:t>
+              <w:t>0</w:t>
             </w:r>
           </w:p>
         </w:tc>
@@ -6995,7 +6995,7 @@
           </w:tcPr>
           <w:p>
             <w:r>
-              <w:t>+0</w:t>
+              <w:t>0</w:t>
             </w:r>
           </w:p>
         </w:tc>
@@ -7080,7 +7080,7 @@
           </w:tcPr>
           <w:p>
             <w:r>
-              <w:t>+0</w:t>
+              <w:t>0</w:t>
             </w:r>
           </w:p>
         </w:tc>
@@ -7165,7 +7165,7 @@
           </w:tcPr>
           <w:p>
             <w:r>
-              <w:t>+0</w:t>
+              <w:t>0</w:t>
             </w:r>
           </w:p>
         </w:tc>
@@ -7230,7 +7230,7 @@
         <mc:AlternateContent>
           <mc:Choice Requires="wpi">
             <w:drawing>
-              <wp:anchor distT="7977" distB="7657" distL="122273" distR="121954" simplePos="0" relativeHeight="251726848" behindDoc="1" locked="0" layoutInCell="1" allowOverlap="1" wp14:anchorId="097A88BB" wp14:editId="3CDC2575">
+              <wp:anchor distT="7977" distB="7657" distL="122273" distR="121954" simplePos="0" relativeHeight="251726848" behindDoc="1" locked="0" layoutInCell="1" allowOverlap="1" wp14:anchorId="125695DE" wp14:editId="1EC01FDF">
                 <wp:simplePos x="0" y="0"/>
                 <wp:positionH relativeFrom="column">
                   <wp:posOffset>1118716</wp:posOffset>
@@ -7241,7 +7241,7 @@
                 <wp:extent cx="447349" cy="619759"/>
                 <wp:effectExtent l="28257" t="47943" r="38418" b="57467"/>
                 <wp:wrapNone/>
-                <wp:docPr id="598673810" name="Ink 598673810"/>
+                <wp:docPr id="866108288" name="Ink 866108288"/>
                 <wp:cNvGraphicFramePr>
                   <a:graphicFrameLocks xmlns:a="http://schemas.openxmlformats.org/drawingml/2006/main" noChangeAspect="1"/>
                 </wp:cNvGraphicFramePr>
@@ -7271,7 +7271,7 @@
           </mc:Choice>
           <mc:Fallback>
             <w:pict>
-              <v:shape w14:anchorId="3D212D25" id="Ink 598673810" o:spid="_x0000_s1026" type="#_x0000_t75" style="position:absolute;margin-left:87.4pt;margin-top:-23.05pt;width:36.6pt;height:50.25pt;rotation:90;z-index:-251589632;visibility:visible;mso-wrap-style:square;mso-width-percent:0;mso-height-percent:0;mso-wrap-distance-left:3.39647mm;mso-wrap-distance-top:.22158mm;mso-wrap-distance-right:3.38761mm;mso-wrap-distance-bottom:.21269mm;mso-position-horizontal:absolute;mso-position-horizontal-relative:text;mso-position-vertical:absolute;mso-position-vertical-relative:text;mso-width-percent:0;mso-height-percent:0;mso-width-relative:margin;mso-height-relative:page" o:gfxdata="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">
+              <v:shape w14:anchorId="2DB5F18E" id="Ink 866108288" o:spid="_x0000_s1026" type="#_x0000_t75" style="position:absolute;margin-left:87.4pt;margin-top:-23.05pt;width:36.6pt;height:50.25pt;rotation:90;z-index:-251589632;visibility:visible;mso-wrap-style:square;mso-width-percent:0;mso-height-percent:0;mso-wrap-distance-left:3.39647mm;mso-wrap-distance-top:.22158mm;mso-wrap-distance-right:3.38761mm;mso-wrap-distance-bottom:.21269mm;mso-position-horizontal:absolute;mso-position-horizontal-relative:text;mso-position-vertical:absolute;mso-position-vertical-relative:text;mso-width-percent:0;mso-height-percent:0;mso-width-relative:margin;mso-height-relative:page" o:gfxdata="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">
                 <v:imagedata r:id="rId13" o:title=""/>
               </v:shape>
             </w:pict>
@@ -10915,7 +10915,7 @@
           <inkml:channelProperty channel="F" name="resolution" value="0" units="1/dev"/>
         </inkml:channelProperties>
       </inkml:inkSource>
-      <inkml:timestamp xml:id="ts0" timeString="2025-05-16T16:49:22.681"/>
+      <inkml:timestamp xml:id="ts0" timeString="2025-05-16T17:21:21.900"/>
     </inkml:context>
     <inkml:brush xml:id="br0">
       <inkml:brushProperty name="width" value="0.05" units="cm"/>
@@ -10945,7 +10945,7 @@
           <inkml:channelProperty channel="F" name="resolution" value="0" units="1/dev"/>
         </inkml:channelProperties>
       </inkml:inkSource>
-      <inkml:timestamp xml:id="ts0" timeString="2025-05-16T16:49:22.779"/>
+      <inkml:timestamp xml:id="ts0" timeString="2025-05-16T17:21:22.009"/>
     </inkml:context>
     <inkml:brush xml:id="br0">
       <inkml:brushProperty name="width" value="0.05" units="cm"/>
@@ -10975,7 +10975,7 @@
           <inkml:channelProperty channel="F" name="resolution" value="0" units="1/dev"/>
         </inkml:channelProperties>
       </inkml:inkSource>
-      <inkml:timestamp xml:id="ts0" timeString="2025-05-16T16:49:22.897"/>
+      <inkml:timestamp xml:id="ts0" timeString="2025-05-16T17:21:22.141"/>
     </inkml:context>
     <inkml:brush xml:id="br0">
       <inkml:brushProperty name="width" value="0.05" units="cm"/>
@@ -11005,7 +11005,7 @@
           <inkml:channelProperty channel="F" name="resolution" value="0" units="1/dev"/>
         </inkml:channelProperties>
       </inkml:inkSource>
-      <inkml:timestamp xml:id="ts0" timeString="2025-05-16T16:49:23.009"/>
+      <inkml:timestamp xml:id="ts0" timeString="2025-05-16T17:21:22.265"/>
     </inkml:context>
     <inkml:brush xml:id="br0">
       <inkml:brushProperty name="width" value="0.05" units="cm"/>
@@ -11035,7 +11035,7 @@
           <inkml:channelProperty channel="F" name="resolution" value="0" units="1/dev"/>
         </inkml:channelProperties>
       </inkml:inkSource>
-      <inkml:timestamp xml:id="ts0" timeString="2025-05-16T16:49:23.114"/>
+      <inkml:timestamp xml:id="ts0" timeString="2025-05-16T17:21:22.384"/>
     </inkml:context>
     <inkml:brush xml:id="br0">
       <inkml:brushProperty name="width" value="0.05" units="cm"/>

</xml_diff>